<commit_message>
[REA] Add support of user part document.
- The feature allows to keep some modified part of document on generate
document alone every generation
- Add basic parsing test
- Add exclude parsing if content in userdoc is some thing else than
static
- Add tests parsing with validation message
- Add processing implementation without userDocDest support
- Add tests  processing implementation without userDocDest support
- refactor DocX Field tools (extract tools from BodyParser to
FieldUtils)
</commit_message>
<xml_diff>
--- a/tests/org.obeonetwork.m2doc.tests/templates/testUserDoc1.docx
+++ b/tests/org.obeonetwork.m2doc.tests/templates/testUserDoc1.docx
@@ -39,7 +39,24 @@
         <w:instrText>:userdoc</w:instrText>
       </w:r>
       <w:r>
-        <w:instrText xml:space="preserve"> x='value1' </w:instrText>
+        <w:instrText xml:space="preserve"> id</w:instrText>
+      </w:r>
+      <w:bookmarkStart w:id="0" w:name="_GoBack"/>
+      <w:bookmarkEnd w:id="0"/>
+      <w:r>
+        <w:instrText>=</w:instrText>
+      </w:r>
+      <w:r>
+        <w:instrText>"</w:instrText>
+      </w:r>
+      <w:r>
+        <w:instrText>'value1'</w:instrText>
+      </w:r>
+      <w:r>
+        <w:instrText>"</w:instrText>
+      </w:r>
+      <w:r>
+        <w:instrText xml:space="preserve"> </w:instrText>
       </w:r>
       <w:r>
         <w:fldChar w:fldCharType="end"/>
@@ -69,10 +86,7 @@
         </w:tabs>
       </w:pPr>
       <w:r>
-        <w:t>User document part Text</w:t>
-      </w:r>
-      <w:r>
-        <w:t>e 2</w:t>
+        <w:t>User document part Texte 2</w:t>
       </w:r>
     </w:p>
     <w:p>
@@ -93,8 +107,6 @@
       <w:r>
         <w:instrText>:enduserdoc</w:instrText>
       </w:r>
-      <w:bookmarkStart w:id="0" w:name="_GoBack"/>
-      <w:bookmarkEnd w:id="0"/>
       <w:r>
         <w:instrText xml:space="preserve"> </w:instrText>
       </w:r>

</xml_diff>